<commit_message>
shahin and hv both working, bigram raw and filtered working
</commit_message>
<xml_diff>
--- a/Tableau/Data Viz Idea DIY lyrics DESIGN OPTS.docx
+++ b/Tableau/Data Viz Idea DIY lyrics DESIGN OPTS.docx
@@ -7,8 +7,13 @@
         <w:pStyle w:val="Heading1"/>
       </w:pPr>
       <w:r>
-        <w:t>Song Hot or Not Design Opts</w:t>
+        <w:t xml:space="preserve">Song Hot or Not Design </w:t>
       </w:r>
+      <w:proofErr w:type="spellStart"/>
+      <w:r>
+        <w:t>Opts</w:t>
+      </w:r>
+      <w:proofErr w:type="spellEnd"/>
     </w:p>
     <w:p/>
     <w:p>
@@ -61,7 +66,44 @@
           <w:sz w:val="24"/>
           <w:szCs w:val="24"/>
         </w:rPr>
-        <w:t>Background: Dark (but not black) background to 1) reduce eyestrain, 2) enhance readability of fine, light-colored edge lines.</w:t>
+        <w:t xml:space="preserve">Background: </w:t>
+      </w:r>
+      <w:r>
+        <w:rPr>
+          <w:sz w:val="24"/>
+          <w:szCs w:val="24"/>
+        </w:rPr>
+        <w:t>[</w:t>
+      </w:r>
+      <w:proofErr w:type="spellStart"/>
+      <w:r>
+        <w:rPr>
+          <w:sz w:val="24"/>
+          <w:szCs w:val="24"/>
+        </w:rPr>
+        <w:t>DarkSlateGrey</w:t>
+      </w:r>
+      <w:proofErr w:type="spellEnd"/>
+      <w:r>
+        <w:rPr>
+          <w:sz w:val="24"/>
+          <w:szCs w:val="24"/>
+        </w:rPr>
+        <w:t>]</w:t>
+      </w:r>
+      <w:r>
+        <w:rPr>
+          <w:sz w:val="24"/>
+          <w:szCs w:val="24"/>
+        </w:rPr>
+        <w:t xml:space="preserve"> </w:t>
+      </w:r>
+      <w:r>
+        <w:rPr>
+          <w:sz w:val="24"/>
+          <w:szCs w:val="24"/>
+        </w:rPr>
+        <w:t>Dark (but not black) background to 1) reduce eyestrain, 2) enhance readability of fine, light-colored edge lines.</w:t>
       </w:r>
     </w:p>
     <w:p>
@@ -109,6 +151,13 @@
         </w:rPr>
         <w:t>Mid-chord node circle: node already have so much going on, helps the user match the label with the node, most importantly FIND THE HOVEROVER activation. Minimally distracting. Set to black to give slight offset to background.</w:t>
       </w:r>
+      <w:r>
+        <w:rPr>
+          <w:sz w:val="24"/>
+          <w:szCs w:val="24"/>
+        </w:rPr>
+        <w:t xml:space="preserve"> [REPLACE: enable hover over on big node bar]</w:t>
+      </w:r>
     </w:p>
     <w:p>
       <w:pPr>
@@ -130,7 +179,23 @@
           <w:sz w:val="24"/>
           <w:szCs w:val="24"/>
         </w:rPr>
-        <w:t xml:space="preserve">Node and edge palette: optimize the gaps in colorspace for ~30 nodes. Colors represent separation only, not encoding other meaning so can choose something visually pleasing. Unfortunately, no way to avoid pairs of colors </w:t>
+        <w:t xml:space="preserve">Node and edge palette: optimize the gaps in </w:t>
+      </w:r>
+      <w:proofErr w:type="spellStart"/>
+      <w:r>
+        <w:rPr>
+          <w:sz w:val="24"/>
+          <w:szCs w:val="24"/>
+        </w:rPr>
+        <w:t>colorspace</w:t>
+      </w:r>
+      <w:proofErr w:type="spellEnd"/>
+      <w:r>
+        <w:rPr>
+          <w:sz w:val="24"/>
+          <w:szCs w:val="24"/>
+        </w:rPr>
+        <w:t xml:space="preserve"> for ~30 nodes. Colors represent separation only, not encoding other meaning so can choose something visually pleasing. Unfortunately, no way to avoid pairs of colors </w:t>
       </w:r>
       <w:r>
         <w:rPr>
@@ -175,7 +240,23 @@
           <w:sz w:val="24"/>
           <w:szCs w:val="24"/>
         </w:rPr>
-        <w:t xml:space="preserve">Sized to maximum that will fit on screen. This is dependent on maximum word length as width, rather than height, is the biggest limiting factor. Why? Desktop displays are 16:9 aspect ratio, horizontal. Ex: Samsung galaxy S10 3200x1440,  iphone 11 1792x828, both 20:9 aspect ratio VERTICAL. </w:t>
+        <w:t xml:space="preserve">Sized to maximum that will fit on screen. This is dependent on maximum word length as width, rather than height, is the biggest limiting factor. Why? Desktop displays are 16:9 aspect ratio, horizontal. Ex: Samsung galaxy S10 3200x1440,  </w:t>
+      </w:r>
+      <w:proofErr w:type="spellStart"/>
+      <w:r>
+        <w:rPr>
+          <w:sz w:val="24"/>
+          <w:szCs w:val="24"/>
+        </w:rPr>
+        <w:t>iphone</w:t>
+      </w:r>
+      <w:proofErr w:type="spellEnd"/>
+      <w:r>
+        <w:rPr>
+          <w:sz w:val="24"/>
+          <w:szCs w:val="24"/>
+        </w:rPr>
+        <w:t xml:space="preserve"> 11 1792x828, both 20:9 aspect ratio VERTICAL. </w:t>
       </w:r>
     </w:p>
     <w:p>
@@ -1138,7 +1219,23 @@
           <w:sz w:val="24"/>
           <w:szCs w:val="24"/>
         </w:rPr>
-        <w:t>Linked meganodes (verb “to be”)</w:t>
+        <w:t xml:space="preserve">Linked </w:t>
+      </w:r>
+      <w:proofErr w:type="spellStart"/>
+      <w:r>
+        <w:rPr>
+          <w:sz w:val="24"/>
+          <w:szCs w:val="24"/>
+        </w:rPr>
+        <w:t>meganodes</w:t>
+      </w:r>
+      <w:proofErr w:type="spellEnd"/>
+      <w:r>
+        <w:rPr>
+          <w:sz w:val="24"/>
+          <w:szCs w:val="24"/>
+        </w:rPr>
+        <w:t xml:space="preserve"> (verb “to be”)</w:t>
       </w:r>
     </w:p>
     <w:p>

</xml_diff>